<commit_message>
Effettuata la modifica di Prolog sul progetto
</commit_message>
<xml_diff>
--- a/Doc/RelazioneFRAVIT.docx
+++ b/Doc/RelazioneFRAVIT.docx
@@ -1767,134 +1767,6 @@
           <w:szCs w:val="28"/>
         </w:rPr>
         <w:t>matplotlib</w:t>
-      </w:r>
-      <w:proofErr w:type="spellEnd"/>
-      <w:r>
-        <w:rPr>
-          <w:rFonts w:cstheme="minorHAnsi"/>
-          <w:color w:val="000000" w:themeColor="text1"/>
-          <w:sz w:val="28"/>
-          <w:szCs w:val="28"/>
-        </w:rPr>
-        <w:t>```;</w:t>
-      </w:r>
-    </w:p>
-    <w:p>
-      <w:pPr>
-        <w:pStyle w:val="Paragrafoelenco"/>
-        <w:numPr>
-          <w:ilvl w:val="0"/>
-          <w:numId w:val="2"/>
-        </w:numPr>
-        <w:tabs>
-          <w:tab w:val="left" w:pos="791"/>
-        </w:tabs>
-        <w:autoSpaceDE w:val="0"/>
-        <w:autoSpaceDN w:val="0"/>
-        <w:adjustRightInd w:val="0"/>
-        <w:rPr>
-          <w:rFonts w:cstheme="minorHAnsi"/>
-          <w:color w:val="000000" w:themeColor="text1"/>
-          <w:sz w:val="28"/>
-          <w:szCs w:val="28"/>
-        </w:rPr>
-      </w:pPr>
-      <w:r>
-        <w:rPr>
-          <w:rFonts w:cstheme="minorHAnsi"/>
-          <w:color w:val="000000" w:themeColor="text1"/>
-          <w:sz w:val="28"/>
-          <w:szCs w:val="28"/>
-        </w:rPr>
-        <w:t>'</w:t>
-      </w:r>
-      <w:proofErr w:type="spellStart"/>
-      <w:r>
-        <w:rPr>
-          <w:rFonts w:cstheme="minorHAnsi"/>
-          <w:color w:val="000000" w:themeColor="text1"/>
-          <w:sz w:val="28"/>
-          <w:szCs w:val="28"/>
-        </w:rPr>
-        <w:t>pytholog</w:t>
-      </w:r>
-      <w:proofErr w:type="spellEnd"/>
-      <w:r>
-        <w:rPr>
-          <w:rFonts w:cstheme="minorHAnsi"/>
-          <w:color w:val="000000" w:themeColor="text1"/>
-          <w:sz w:val="28"/>
-          <w:szCs w:val="28"/>
-        </w:rPr>
-        <w:t>'</w:t>
-      </w:r>
-      <w:r>
-        <w:rPr>
-          <w:rFonts w:cstheme="minorHAnsi"/>
-          <w:color w:val="000000" w:themeColor="text1"/>
-          <w:sz w:val="28"/>
-          <w:szCs w:val="28"/>
-        </w:rPr>
-        <w:t xml:space="preserve"> tramite il comando da terminale </w:t>
-      </w:r>
-      <w:r>
-        <w:rPr>
-          <w:rFonts w:cstheme="minorHAnsi"/>
-          <w:color w:val="000000" w:themeColor="text1"/>
-          <w:sz w:val="28"/>
-          <w:szCs w:val="28"/>
-        </w:rPr>
-        <w:t xml:space="preserve">``` </w:t>
-      </w:r>
-      <w:proofErr w:type="spellStart"/>
-      <w:r>
-        <w:rPr>
-          <w:rFonts w:cstheme="minorHAnsi"/>
-          <w:color w:val="000000" w:themeColor="text1"/>
-          <w:sz w:val="28"/>
-          <w:szCs w:val="28"/>
-        </w:rPr>
-        <w:t>pip</w:t>
-      </w:r>
-      <w:proofErr w:type="spellEnd"/>
-      <w:r>
-        <w:rPr>
-          <w:rFonts w:cstheme="minorHAnsi"/>
-          <w:color w:val="000000" w:themeColor="text1"/>
-          <w:sz w:val="28"/>
-          <w:szCs w:val="28"/>
-        </w:rPr>
-        <w:t xml:space="preserve"> </w:t>
-      </w:r>
-      <w:proofErr w:type="spellStart"/>
-      <w:r>
-        <w:rPr>
-          <w:rFonts w:cstheme="minorHAnsi"/>
-          <w:color w:val="000000" w:themeColor="text1"/>
-          <w:sz w:val="28"/>
-          <w:szCs w:val="28"/>
-        </w:rPr>
-        <w:t>install</w:t>
-      </w:r>
-      <w:proofErr w:type="spellEnd"/>
-      <w:r>
-        <w:rPr>
-          <w:rFonts w:cstheme="minorHAnsi"/>
-          <w:color w:val="000000" w:themeColor="text1"/>
-          <w:sz w:val="28"/>
-          <w:szCs w:val="28"/>
-        </w:rPr>
-        <w:t xml:space="preserve"> </w:t>
-      </w:r>
-      <w:proofErr w:type="spellStart"/>
-      <w:r>
-        <w:rPr>
-          <w:rFonts w:cstheme="minorHAnsi"/>
-          <w:color w:val="000000" w:themeColor="text1"/>
-          <w:sz w:val="28"/>
-          <w:szCs w:val="28"/>
-        </w:rPr>
-        <w:t>pytholog</w:t>
       </w:r>
       <w:proofErr w:type="spellEnd"/>
       <w:r>
@@ -2608,27 +2480,7 @@
           <w:sz w:val="28"/>
           <w:szCs w:val="28"/>
         </w:rPr>
-        <w:t xml:space="preserve"> </w:t>
-      </w:r>
-      <w:proofErr w:type="spellStart"/>
-      <w:r>
-        <w:rPr>
-          <w:rFonts w:cstheme="minorHAnsi"/>
-          <w:color w:val="000000" w:themeColor="text1"/>
-          <w:sz w:val="28"/>
-          <w:szCs w:val="28"/>
-        </w:rPr>
-        <w:t>Mae</w:t>
-      </w:r>
-      <w:proofErr w:type="spellEnd"/>
-      <w:r>
-        <w:rPr>
-          <w:rFonts w:cstheme="minorHAnsi"/>
-          <w:color w:val="000000" w:themeColor="text1"/>
-          <w:sz w:val="28"/>
-          <w:szCs w:val="28"/>
-        </w:rPr>
-        <w:t xml:space="preserve"> ed all'accuratezza sul </w:t>
+        <w:t xml:space="preserve"> Mae ed all'accuratezza sul </w:t>
       </w:r>
       <w:proofErr w:type="spellStart"/>
       <w:r>
@@ -3666,25 +3518,7 @@
           <w:sz w:val="28"/>
           <w:szCs w:val="28"/>
         </w:rPr>
-        <w:t xml:space="preserve">contente </w:t>
-      </w:r>
-      <w:r>
-        <w:rPr>
-          <w:rFonts w:cstheme="minorHAnsi"/>
-          <w:color w:val="000000" w:themeColor="text1"/>
-          <w:sz w:val="28"/>
-          <w:szCs w:val="28"/>
-        </w:rPr>
-        <w:t xml:space="preserve">inizialmente </w:t>
-      </w:r>
-      <w:r>
-        <w:rPr>
-          <w:rFonts w:cstheme="minorHAnsi"/>
-          <w:color w:val="000000" w:themeColor="text1"/>
-          <w:sz w:val="28"/>
-          <w:szCs w:val="28"/>
-        </w:rPr>
-        <w:t>più di 30.000 tra Film e Serie Tv alla quale però sono state aggiunte informazioni necessarie per l'utilizzo dell'applicazione come:</w:t>
+        <w:t>contente più di 30.000 tra Film e Serie Tv alla quale però sono state aggiunte informazioni necessarie per l'utilizzo dell'applicazione come:</w:t>
       </w:r>
     </w:p>
     <w:p>
@@ -3943,266 +3777,6 @@
         </w:rPr>
         <w:t>utilizzato per rappresentare l'anno di pubblicazione del film/serie TV con dei valori numerici utili agli scopi progettuali (da 1 a 4)</w:t>
       </w:r>
-      <w:r>
-        <w:rPr>
-          <w:rFonts w:cstheme="minorHAnsi"/>
-          <w:color w:val="000000" w:themeColor="text1"/>
-          <w:sz w:val="28"/>
-          <w:szCs w:val="28"/>
-        </w:rPr>
-        <w:t>.</w:t>
-      </w:r>
-    </w:p>
-    <w:p>
-      <w:pPr>
-        <w:tabs>
-          <w:tab w:val="left" w:pos="791"/>
-        </w:tabs>
-        <w:autoSpaceDE w:val="0"/>
-        <w:autoSpaceDN w:val="0"/>
-        <w:adjustRightInd w:val="0"/>
-        <w:ind w:left="708"/>
-        <w:rPr>
-          <w:rFonts w:cstheme="minorHAnsi"/>
-          <w:color w:val="000000" w:themeColor="text1"/>
-          <w:sz w:val="28"/>
-          <w:szCs w:val="28"/>
-        </w:rPr>
-      </w:pPr>
-      <w:r>
-        <w:rPr>
-          <w:rFonts w:cstheme="minorHAnsi"/>
-          <w:color w:val="000000" w:themeColor="text1"/>
-          <w:sz w:val="28"/>
-          <w:szCs w:val="28"/>
-        </w:rPr>
-        <w:t xml:space="preserve">Abbiamo però eliminato numerosi titoli al fine di utilizzare un </w:t>
-      </w:r>
-      <w:proofErr w:type="spellStart"/>
-      <w:r>
-        <w:rPr>
-          <w:rFonts w:cstheme="minorHAnsi"/>
-          <w:color w:val="000000" w:themeColor="text1"/>
-          <w:sz w:val="28"/>
-          <w:szCs w:val="28"/>
-        </w:rPr>
-        <w:t>dataset</w:t>
-      </w:r>
-      <w:proofErr w:type="spellEnd"/>
-      <w:r>
-        <w:rPr>
-          <w:rFonts w:cstheme="minorHAnsi"/>
-          <w:color w:val="000000" w:themeColor="text1"/>
-          <w:sz w:val="28"/>
-          <w:szCs w:val="28"/>
-        </w:rPr>
-        <w:t xml:space="preserve"> più ristretto con un numero di 3000 tra Film e Serie Tv. Abbiamo osservato il cambiamento come segue tramite l’utilizzo di una matrice di correlazione.</w:t>
-      </w:r>
-    </w:p>
-    <w:p>
-      <w:pPr>
-        <w:tabs>
-          <w:tab w:val="left" w:pos="791"/>
-        </w:tabs>
-        <w:autoSpaceDE w:val="0"/>
-        <w:autoSpaceDN w:val="0"/>
-        <w:adjustRightInd w:val="0"/>
-        <w:ind w:left="708"/>
-        <w:rPr>
-          <w:rFonts w:cstheme="minorHAnsi"/>
-          <w:color w:val="000000" w:themeColor="text1"/>
-          <w:sz w:val="28"/>
-          <w:szCs w:val="28"/>
-        </w:rPr>
-      </w:pPr>
-      <w:r>
-        <w:rPr>
-          <w:rFonts w:cstheme="minorHAnsi"/>
-          <w:noProof/>
-          <w:color w:val="000000" w:themeColor="text1"/>
-          <w:sz w:val="32"/>
-          <w:szCs w:val="32"/>
-        </w:rPr>
-        <w:drawing>
-          <wp:inline distT="0" distB="0" distL="0" distR="0" wp14:anchorId="50352FD0" wp14:editId="23781DA6">
-            <wp:extent cx="4320330" cy="3267815"/>
-            <wp:effectExtent l="63500" t="63500" r="125095" b="123190"/>
-            <wp:docPr id="12" name="Immagine 12"/>
-            <wp:cNvGraphicFramePr>
-              <a:graphicFrameLocks xmlns:a="http://schemas.openxmlformats.org/drawingml/2006/main" noChangeAspect="1"/>
-            </wp:cNvGraphicFramePr>
-            <a:graphic xmlns:a="http://schemas.openxmlformats.org/drawingml/2006/main">
-              <a:graphicData uri="http://schemas.openxmlformats.org/drawingml/2006/picture">
-                <pic:pic xmlns:pic="http://schemas.openxmlformats.org/drawingml/2006/picture">
-                  <pic:nvPicPr>
-                    <pic:cNvPr id="6" name="Immagine 6"/>
-                    <pic:cNvPicPr/>
-                  </pic:nvPicPr>
-                  <pic:blipFill>
-                    <a:blip r:embed="rId10">
-                      <a:extLst>
-                        <a:ext uri="{28A0092B-C50C-407E-A947-70E740481C1C}">
-                          <a14:useLocalDpi xmlns:a14="http://schemas.microsoft.com/office/drawing/2010/main" val="0"/>
-                        </a:ext>
-                      </a:extLst>
-                    </a:blip>
-                    <a:stretch>
-                      <a:fillRect/>
-                    </a:stretch>
-                  </pic:blipFill>
-                  <pic:spPr>
-                    <a:xfrm>
-                      <a:off x="0" y="0"/>
-                      <a:ext cx="4338675" cy="3281691"/>
-                    </a:xfrm>
-                    <a:prstGeom prst="rect">
-                      <a:avLst/>
-                    </a:prstGeom>
-                    <a:ln w="38100" cap="sq">
-                      <a:solidFill>
-                        <a:srgbClr val="000000"/>
-                      </a:solidFill>
-                      <a:prstDash val="solid"/>
-                      <a:miter lim="800000"/>
-                    </a:ln>
-                    <a:effectLst>
-                      <a:outerShdw blurRad="50800" dist="38100" dir="2700000" algn="tl" rotWithShape="0">
-                        <a:srgbClr val="000000">
-                          <a:alpha val="43000"/>
-                        </a:srgbClr>
-                      </a:outerShdw>
-                    </a:effectLst>
-                  </pic:spPr>
-                </pic:pic>
-              </a:graphicData>
-            </a:graphic>
-          </wp:inline>
-        </w:drawing>
-      </w:r>
-    </w:p>
-    <w:p>
-      <w:pPr>
-        <w:tabs>
-          <w:tab w:val="left" w:pos="791"/>
-        </w:tabs>
-        <w:autoSpaceDE w:val="0"/>
-        <w:autoSpaceDN w:val="0"/>
-        <w:adjustRightInd w:val="0"/>
-        <w:ind w:left="708"/>
-        <w:rPr>
-          <w:rFonts w:cstheme="minorHAnsi"/>
-          <w:color w:val="000000" w:themeColor="text1"/>
-          <w:sz w:val="28"/>
-          <w:szCs w:val="28"/>
-        </w:rPr>
-      </w:pPr>
-      <w:r>
-        <w:rPr>
-          <w:rFonts w:cstheme="minorHAnsi"/>
-          <w:noProof/>
-          <w:color w:val="000000" w:themeColor="text1"/>
-          <w:sz w:val="28"/>
-          <w:szCs w:val="28"/>
-        </w:rPr>
-        <w:lastRenderedPageBreak/>
-        <w:drawing>
-          <wp:inline distT="0" distB="0" distL="0" distR="0" wp14:anchorId="61535BB6" wp14:editId="3195C733">
-            <wp:extent cx="4244374" cy="3203642"/>
-            <wp:effectExtent l="152400" t="152400" r="353060" b="352425"/>
-            <wp:docPr id="13" name="Immagine 13"/>
-            <wp:cNvGraphicFramePr>
-              <a:graphicFrameLocks xmlns:a="http://schemas.openxmlformats.org/drawingml/2006/main" noChangeAspect="1"/>
-            </wp:cNvGraphicFramePr>
-            <a:graphic xmlns:a="http://schemas.openxmlformats.org/drawingml/2006/main">
-              <a:graphicData uri="http://schemas.openxmlformats.org/drawingml/2006/picture">
-                <pic:pic xmlns:pic="http://schemas.openxmlformats.org/drawingml/2006/picture">
-                  <pic:nvPicPr>
-                    <pic:cNvPr id="13" name="Immagine 13"/>
-                    <pic:cNvPicPr/>
-                  </pic:nvPicPr>
-                  <pic:blipFill>
-                    <a:blip r:embed="rId11">
-                      <a:extLst>
-                        <a:ext uri="{28A0092B-C50C-407E-A947-70E740481C1C}">
-                          <a14:useLocalDpi xmlns:a14="http://schemas.microsoft.com/office/drawing/2010/main" val="0"/>
-                        </a:ext>
-                      </a:extLst>
-                    </a:blip>
-                    <a:stretch>
-                      <a:fillRect/>
-                    </a:stretch>
-                  </pic:blipFill>
-                  <pic:spPr>
-                    <a:xfrm>
-                      <a:off x="0" y="0"/>
-                      <a:ext cx="4272312" cy="3224729"/>
-                    </a:xfrm>
-                    <a:prstGeom prst="rect">
-                      <a:avLst/>
-                    </a:prstGeom>
-                    <a:ln>
-                      <a:noFill/>
-                    </a:ln>
-                    <a:effectLst>
-                      <a:outerShdw blurRad="292100" dist="139700" dir="2700000" algn="tl" rotWithShape="0">
-                        <a:srgbClr val="333333">
-                          <a:alpha val="65000"/>
-                        </a:srgbClr>
-                      </a:outerShdw>
-                    </a:effectLst>
-                  </pic:spPr>
-                </pic:pic>
-              </a:graphicData>
-            </a:graphic>
-          </wp:inline>
-        </w:drawing>
-      </w:r>
-    </w:p>
-    <w:p>
-      <w:pPr>
-        <w:tabs>
-          <w:tab w:val="left" w:pos="791"/>
-        </w:tabs>
-        <w:autoSpaceDE w:val="0"/>
-        <w:autoSpaceDN w:val="0"/>
-        <w:adjustRightInd w:val="0"/>
-        <w:ind w:left="708"/>
-        <w:rPr>
-          <w:rFonts w:cstheme="minorHAnsi"/>
-          <w:color w:val="000000" w:themeColor="text1"/>
-          <w:sz w:val="28"/>
-          <w:szCs w:val="28"/>
-        </w:rPr>
-      </w:pPr>
-      <w:r>
-        <w:rPr>
-          <w:rFonts w:cstheme="minorHAnsi"/>
-          <w:color w:val="000000" w:themeColor="text1"/>
-          <w:sz w:val="28"/>
-          <w:szCs w:val="28"/>
-        </w:rPr>
-        <w:t xml:space="preserve">Calcolando accuratezza del sistema prima e dopo l’eliminazione delle </w:t>
-      </w:r>
-      <w:proofErr w:type="spellStart"/>
-      <w:r>
-        <w:rPr>
-          <w:rFonts w:cstheme="minorHAnsi"/>
-          <w:color w:val="000000" w:themeColor="text1"/>
-          <w:sz w:val="28"/>
-          <w:szCs w:val="28"/>
-        </w:rPr>
-        <w:t>features</w:t>
-      </w:r>
-      <w:proofErr w:type="spellEnd"/>
-      <w:r>
-        <w:rPr>
-          <w:rFonts w:cstheme="minorHAnsi"/>
-          <w:color w:val="000000" w:themeColor="text1"/>
-          <w:sz w:val="28"/>
-          <w:szCs w:val="28"/>
-        </w:rPr>
-        <w:t xml:space="preserve"> abbiamo notato una leggera diminuzione della precisione (circa 0.03) ma che abbiamo pensato fosse accettabile.</w:t>
-      </w:r>
     </w:p>
     <w:p>
       <w:pPr>
@@ -5078,6 +4652,7 @@
           <w:sz w:val="28"/>
           <w:szCs w:val="28"/>
         </w:rPr>
+        <w:lastRenderedPageBreak/>
         <w:t>Precision e Recall</w:t>
       </w:r>
       <w:r>
@@ -5152,7 +4727,6 @@
           <w:sz w:val="32"/>
           <w:szCs w:val="32"/>
         </w:rPr>
-        <w:lastRenderedPageBreak/>
         <w:drawing>
           <wp:inline distT="0" distB="0" distL="0" distR="0" wp14:anchorId="1CCD9E5E" wp14:editId="0D9F911C">
             <wp:extent cx="4320330" cy="3267815"/>
@@ -5899,7 +5473,7 @@
                     <pic:cNvPicPr/>
                   </pic:nvPicPr>
                   <pic:blipFill>
-                    <a:blip r:embed="rId12">
+                    <a:blip r:embed="rId11">
                       <a:extLst>
                         <a:ext uri="{28A0092B-C50C-407E-A947-70E740481C1C}">
                           <a14:useLocalDpi xmlns:a14="http://schemas.microsoft.com/office/drawing/2010/main" val="0"/>
@@ -9473,7 +9047,7 @@
                     <pic:cNvPicPr/>
                   </pic:nvPicPr>
                   <pic:blipFill>
-                    <a:blip r:embed="rId13">
+                    <a:blip r:embed="rId12">
                       <a:extLst>
                         <a:ext uri="{28A0092B-C50C-407E-A947-70E740481C1C}">
                           <a14:useLocalDpi xmlns:a14="http://schemas.microsoft.com/office/drawing/2010/main" val="0"/>
@@ -10172,7 +9746,7 @@
                     <pic:cNvPicPr/>
                   </pic:nvPicPr>
                   <pic:blipFill>
-                    <a:blip r:embed="rId14">
+                    <a:blip r:embed="rId13">
                       <a:extLst>
                         <a:ext uri="{28A0092B-C50C-407E-A947-70E740481C1C}">
                           <a14:useLocalDpi xmlns:a14="http://schemas.microsoft.com/office/drawing/2010/main" val="0"/>
@@ -11447,7 +11021,7 @@
                     <pic:cNvPicPr/>
                   </pic:nvPicPr>
                   <pic:blipFill>
-                    <a:blip r:embed="rId15">
+                    <a:blip r:embed="rId14">
                       <a:extLst>
                         <a:ext uri="{28A0092B-C50C-407E-A947-70E740481C1C}">
                           <a14:useLocalDpi xmlns:a14="http://schemas.microsoft.com/office/drawing/2010/main" val="0"/>
@@ -12137,7 +11711,7 @@
                     <pic:cNvPicPr/>
                   </pic:nvPicPr>
                   <pic:blipFill>
-                    <a:blip r:embed="rId16" cstate="print">
+                    <a:blip r:embed="rId15" cstate="print">
                       <a:extLst>
                         <a:ext uri="{28A0092B-C50C-407E-A947-70E740481C1C}">
                           <a14:useLocalDpi xmlns:a14="http://schemas.microsoft.com/office/drawing/2010/main" val="0"/>

</xml_diff>